<commit_message>
Font uploads, specimen update
</commit_message>
<xml_diff>
--- a/Testing/Specimen.docx
+++ b/Testing/Specimen.docx
@@ -7,19 +7,37 @@
         <w:jc w:val="center"/>
         <w:rPr>
           <w:rFonts w:ascii="Plainsound Text" w:hAnsi="Plainsound Text"/>
-          <w:sz w:val="124"/>
-          <w:szCs w:val="124"/>
+          <w:sz w:val="98"/>
+          <w:szCs w:val="98"/>
           <w:lang w:val="en-US"/>
         </w:rPr>
       </w:pPr>
       <w:r>
         <w:rPr>
           <w:rFonts w:ascii="Plainsound Text" w:hAnsi="Plainsound Text"/>
-          <w:sz w:val="124"/>
-          <w:szCs w:val="124"/>
-          <w:lang w:val="en-US"/>
-        </w:rPr>
-        <w:t>Plainsound *n *so5 *fu5 *o13 *o31</w:t>
+          <w:sz w:val="98"/>
+          <w:szCs w:val="98"/>
+          <w:lang w:val="en-US"/>
+        </w:rPr>
+        <w:t>Plainsound</w:t>
+      </w:r>
+      <w:r>
+        <w:rPr>
+          <w:rFonts w:ascii="Plainsound Text" w:hAnsi="Plainsound Text"/>
+          <w:sz w:val="98"/>
+          <w:szCs w:val="98"/>
+          <w:lang w:val="en-US"/>
+        </w:rPr>
+        <w:t xml:space="preserve"> Text</w:t>
+      </w:r>
+      <w:r>
+        <w:rPr>
+          <w:rFonts w:ascii="Plainsound Text" w:hAnsi="Plainsound Text"/>
+          <w:sz w:val="98"/>
+          <w:szCs w:val="98"/>
+          <w:lang w:val="en-US"/>
+        </w:rPr>
+        <w:t xml:space="preserve"> *n *so5 *fu5 *o13 *o31</w:t>
       </w:r>
     </w:p>
     <w:p>
@@ -112,7 +130,7 @@
           <w:szCs w:val="48"/>
           <w:lang w:val="en-US"/>
         </w:rPr>
-        <w:t>A major third is 386.3¢</w:t>
+        <w:t>M</w:t>
       </w:r>
       <w:r>
         <w:rPr>
@@ -121,7 +139,108 @@
           <w:szCs w:val="48"/>
           <w:lang w:val="en-US"/>
         </w:rPr>
-        <w:t xml:space="preserve"> – a minor third is 315.6¢</w:t>
+        <w:t xml:space="preserve">ajor </w:t>
+      </w:r>
+      <w:r>
+        <w:rPr>
+          <w:rFonts w:ascii="Plainsound Text" w:hAnsi="Plainsound Text"/>
+          <w:sz w:val="48"/>
+          <w:szCs w:val="48"/>
+          <w:lang w:val="en-US"/>
+        </w:rPr>
+        <w:t>third</w:t>
+      </w:r>
+      <w:r>
+        <w:rPr>
+          <w:rFonts w:ascii="Plainsound Text" w:hAnsi="Plainsound Text"/>
+          <w:sz w:val="48"/>
+          <w:szCs w:val="48"/>
+          <w:lang w:val="en-US"/>
+        </w:rPr>
+        <w:t xml:space="preserve"> </w:t>
+      </w:r>
+      <w:r>
+        <w:rPr>
+          <w:rFonts w:ascii="Plainsound Text" w:hAnsi="Plainsound Text"/>
+          <w:sz w:val="48"/>
+          <w:szCs w:val="48"/>
+          <w:lang w:val="en-US"/>
+        </w:rPr>
+        <w:t xml:space="preserve">of </w:t>
+      </w:r>
+      <w:r>
+        <w:rPr>
+          <w:rFonts w:ascii="Plainsound Text" w:hAnsi="Plainsound Text"/>
+          <w:sz w:val="48"/>
+          <w:szCs w:val="48"/>
+          <w:lang w:val="en-US"/>
+        </w:rPr>
+        <w:t>386.3¢</w:t>
+      </w:r>
+      <w:r>
+        <w:rPr>
+          <w:rFonts w:ascii="Plainsound Text" w:hAnsi="Plainsound Text"/>
+          <w:sz w:val="48"/>
+          <w:szCs w:val="48"/>
+          <w:lang w:val="en-US"/>
+        </w:rPr>
+        <w:t xml:space="preserve">—e.g. *o7*fu5E to </w:t>
+      </w:r>
+      <w:r>
+        <w:rPr>
+          <w:rFonts w:ascii="Plainsound Text" w:hAnsi="Plainsound Text"/>
+          <w:sz w:val="48"/>
+          <w:szCs w:val="48"/>
+          <w:lang w:val="en-US"/>
+        </w:rPr>
+        <w:t>*o7</w:t>
+      </w:r>
+      <w:r>
+        <w:rPr>
+          <w:rFonts w:ascii="Plainsound Text" w:hAnsi="Plainsound Text"/>
+          <w:sz w:val="48"/>
+          <w:szCs w:val="48"/>
+          <w:lang w:val="en-US"/>
+        </w:rPr>
+        <w:t>G, or *</w:t>
+      </w:r>
+      <w:proofErr w:type="spellStart"/>
+      <w:r>
+        <w:rPr>
+          <w:rFonts w:ascii="Plainsound Text" w:hAnsi="Plainsound Text"/>
+          <w:sz w:val="48"/>
+          <w:szCs w:val="48"/>
+          <w:lang w:val="en-US"/>
+        </w:rPr>
+        <w:t>nC</w:t>
+      </w:r>
+      <w:proofErr w:type="spellEnd"/>
+      <w:r>
+        <w:rPr>
+          <w:rFonts w:ascii="Plainsound Text" w:hAnsi="Plainsound Text"/>
+          <w:sz w:val="48"/>
+          <w:szCs w:val="48"/>
+          <w:lang w:val="en-US"/>
+        </w:rPr>
+        <w:t xml:space="preserve"> to *no5</w:t>
+      </w:r>
+      <w:r>
+        <w:rPr>
+          <w:rFonts w:ascii="Plainsound Text" w:hAnsi="Plainsound Text"/>
+          <w:sz w:val="8"/>
+          <w:szCs w:val="8"/>
+          <w:lang w:val="en-US"/>
+        </w:rPr>
+        <w:t xml:space="preserve"> </w:t>
+      </w:r>
+      <w:r>
+        <w:rPr>
+          <w:rFonts w:ascii="Plainsound Text" w:hAnsi="Plainsound Text"/>
+          <w:sz w:val="48"/>
+          <w:szCs w:val="48"/>
+          <w:lang w:val="en-US"/>
+        </w:rPr>
+        <w:t>E…</w:t>
       </w:r>
     </w:p>
     <w:p>
@@ -171,8 +290,126 @@
           <w:szCs w:val="74"/>
           <w:lang w:val="en-US"/>
         </w:rPr>
-        <w:t>No time for equal temperament</w:t>
-      </w:r>
+        <w:t xml:space="preserve">No </w:t>
+      </w:r>
+      <w:r>
+        <w:rPr>
+          <w:rFonts w:ascii="Plainsound Text" w:hAnsi="Plainsound Text"/>
+          <w:i/>
+          <w:iCs/>
+          <w:sz w:val="74"/>
+          <w:szCs w:val="74"/>
+          <w:lang w:val="en-US"/>
+        </w:rPr>
+        <w:t>need</w:t>
+      </w:r>
+      <w:r>
+        <w:rPr>
+          <w:rFonts w:ascii="Plainsound Text" w:hAnsi="Plainsound Text"/>
+          <w:i/>
+          <w:iCs/>
+          <w:sz w:val="74"/>
+          <w:szCs w:val="74"/>
+          <w:lang w:val="en-US"/>
+        </w:rPr>
+        <w:t xml:space="preserve"> for </w:t>
+      </w:r>
+      <w:r>
+        <w:rPr>
+          <w:rFonts w:ascii="Plainsound Text" w:hAnsi="Plainsound Text"/>
+          <w:i/>
+          <w:iCs/>
+          <w:sz w:val="74"/>
+          <w:szCs w:val="74"/>
+          <w:lang w:val="en-US"/>
+        </w:rPr>
+        <w:t>equal</w:t>
+      </w:r>
+      <w:r>
+        <w:rPr>
+          <w:rFonts w:ascii="Plainsound Text" w:hAnsi="Plainsound Text"/>
+          <w:i/>
+          <w:iCs/>
+          <w:sz w:val="74"/>
+          <w:szCs w:val="74"/>
+          <w:lang w:val="en-US"/>
+        </w:rPr>
+        <w:t xml:space="preserve"> temperament</w:t>
+      </w:r>
+    </w:p>
+    <w:p>
+      <w:pPr>
+        <w:spacing w:before="240" w:line="1800" w:lineRule="exact"/>
+        <w:jc w:val="center"/>
+        <w:rPr>
+          <w:rFonts w:ascii="Plainsound Text" w:hAnsi="Plainsound Text"/>
+          <w:sz w:val="180"/>
+          <w:szCs w:val="180"/>
+          <w:lang w:val="en-US"/>
+        </w:rPr>
+      </w:pPr>
+      <w:r>
+        <w:rPr>
+          <w:rFonts w:ascii="Plainsound Text" w:hAnsi="Plainsound Text"/>
+          <w:sz w:val="180"/>
+          <w:szCs w:val="180"/>
+          <w:lang w:val="en-US"/>
+        </w:rPr>
+        <w:t xml:space="preserve">FREE </w:t>
+      </w:r>
+      <w:r>
+        <w:rPr>
+          <w:rFonts w:ascii="Plainsound Text" w:hAnsi="Plainsound Text"/>
+          <w:sz w:val="180"/>
+          <w:szCs w:val="180"/>
+          <w:lang w:val="en-US"/>
+        </w:rPr>
+        <w:t>TO USE</w:t>
+      </w:r>
+    </w:p>
+    <w:p>
+      <w:pPr>
+        <w:spacing w:line="1160" w:lineRule="exact"/>
+        <w:jc w:val="center"/>
+        <w:rPr>
+          <w:rFonts w:ascii="Plainsound Text" w:hAnsi="Plainsound Text"/>
+          <w:b/>
+          <w:bCs/>
+          <w:i/>
+          <w:iCs/>
+          <w:sz w:val="116"/>
+          <w:szCs w:val="116"/>
+          <w:lang w:val="en-US"/>
+        </w:rPr>
+      </w:pPr>
+      <w:r>
+        <w:rPr>
+          <w:rFonts w:ascii="Plainsound Text" w:hAnsi="Plainsound Text"/>
+          <w:b/>
+          <w:bCs/>
+          <w:i/>
+          <w:iCs/>
+          <w:sz w:val="116"/>
+          <w:szCs w:val="116"/>
+          <w:lang w:val="en-US"/>
+        </w:rPr>
+        <w:t xml:space="preserve">Inspired by </w:t>
+      </w:r>
+      <w:proofErr w:type="spellStart"/>
+      <w:r>
+        <w:rPr>
+          <w:rFonts w:ascii="Plainsound Text" w:hAnsi="Plainsound Text"/>
+          <w:b/>
+          <w:bCs/>
+          <w:i/>
+          <w:iCs/>
+          <w:sz w:val="116"/>
+          <w:szCs w:val="116"/>
+          <w:lang w:val="en-US"/>
+        </w:rPr>
+        <w:t>Univers</w:t>
+      </w:r>
+      <w:proofErr w:type="spellEnd"/>
     </w:p>
     <w:p>
       <w:pPr>
@@ -180,66 +417,47 @@
         <w:jc w:val="center"/>
         <w:rPr>
           <w:rFonts w:ascii="Plainsound Text" w:hAnsi="Plainsound Text"/>
-          <w:sz w:val="180"/>
-          <w:szCs w:val="180"/>
+          <w:sz w:val="52"/>
+          <w:szCs w:val="52"/>
           <w:lang w:val="en-US"/>
         </w:rPr>
       </w:pPr>
       <w:r>
         <w:rPr>
           <w:rFonts w:ascii="Plainsound Text" w:hAnsi="Plainsound Text"/>
-          <w:sz w:val="180"/>
-          <w:szCs w:val="180"/>
-          <w:lang w:val="en-US"/>
-        </w:rPr>
-        <w:t xml:space="preserve">FREE </w:t>
-      </w:r>
-      <w:r>
-        <w:rPr>
-          <w:rFonts w:ascii="Plainsound Text" w:hAnsi="Plainsound Text"/>
-          <w:sz w:val="180"/>
-          <w:szCs w:val="180"/>
-          <w:lang w:val="en-US"/>
-        </w:rPr>
-        <w:t>TO USE</w:t>
-      </w:r>
-    </w:p>
-    <w:p>
-      <w:pPr>
-        <w:jc w:val="center"/>
-        <w:rPr>
-          <w:rFonts w:ascii="Plainsound Text" w:hAnsi="Plainsound Text"/>
-          <w:b/>
-          <w:bCs/>
-          <w:sz w:val="116"/>
-          <w:szCs w:val="116"/>
-          <w:lang w:val="en-US"/>
-        </w:rPr>
-      </w:pPr>
-      <w:r>
-        <w:rPr>
-          <w:rFonts w:ascii="Plainsound Text" w:hAnsi="Plainsound Text"/>
-          <w:b/>
-          <w:bCs/>
-          <w:sz w:val="116"/>
-          <w:szCs w:val="116"/>
-          <w:lang w:val="en-US"/>
-        </w:rPr>
-        <w:t xml:space="preserve">Inspired by </w:t>
-      </w:r>
-      <w:proofErr w:type="spellStart"/>
-      <w:r>
-        <w:rPr>
-          <w:rFonts w:ascii="Plainsound Text" w:hAnsi="Plainsound Text"/>
-          <w:b/>
-          <w:bCs/>
-          <w:sz w:val="116"/>
-          <w:szCs w:val="116"/>
-          <w:lang w:val="en-US"/>
-        </w:rPr>
-        <w:t>Univers</w:t>
-      </w:r>
-      <w:proofErr w:type="spellEnd"/>
+          <w:sz w:val="52"/>
+          <w:szCs w:val="52"/>
+          <w:lang w:val="en-US"/>
+        </w:rPr>
+        <w:t>*</w:t>
+      </w:r>
+      <w:r>
+        <w:rPr>
+          <w:rFonts w:ascii="Plainsound Text" w:hAnsi="Plainsound Text"/>
+          <w:sz w:val="52"/>
+          <w:szCs w:val="52"/>
+          <w:lang w:val="en-US"/>
+        </w:rPr>
+        <w:t xml:space="preserve">F </w:t>
+      </w:r>
+      <w:r>
+        <w:rPr>
+          <w:rFonts w:ascii="Plainsound Text" w:hAnsi="Plainsound Text"/>
+          <w:sz w:val="52"/>
+          <w:szCs w:val="52"/>
+          <w:lang w:val="en-US"/>
+        </w:rPr>
+        <w:t>*o7 *u7 *o49 *u49 *o11 *u11 *o13 *u13 *o17 *u17 *o19 *u19 *o23 *u23 *o29 *u29 *o31 *u13 *o37 *u37 *o41 *u41 *o43 *u43 *o47 *u47</w:t>
+      </w:r>
+      <w:r>
+        <w:rPr>
+          <w:rFonts w:ascii="Plainsound Text" w:hAnsi="Plainsound Text"/>
+          <w:sz w:val="52"/>
+          <w:szCs w:val="52"/>
+          <w:lang w:val="en-US"/>
+        </w:rPr>
+        <w:t xml:space="preserve"> *S</w:t>
+      </w:r>
     </w:p>
     <w:sectPr>
       <w:pgSz w:w="11906" w:h="16838"/>

</xml_diff>